<commit_message>
Added checkstyle rules to the CoC
</commit_message>
<xml_diff>
--- a/docs/Code of Conduct Group 51.docx
+++ b/docs/Code of Conduct Group 51.docx
@@ -1,6 +1,6 @@
 
 <file path=word/document.xml><?xml version="1.0" encoding="utf-8"?>
-<w:document xmlns:wpc="http://schemas.microsoft.com/office/word/2010/wordprocessingCanvas" xmlns:cx="http://schemas.microsoft.com/office/drawing/2014/chartex" xmlns:cx1="http://schemas.microsoft.com/office/drawing/2015/9/8/chartex" xmlns:mc="http://schemas.openxmlformats.org/markup-compatibility/2006" xmlns:o="urn:schemas-microsoft-com:office:office" xmlns:r="http://schemas.openxmlformats.org/officeDocument/2006/relationships" xmlns:m="http://schemas.openxmlformats.org/officeDocument/2006/math" xmlns:v="urn:schemas-microsoft-com:vml" xmlns:wp14="http://schemas.microsoft.com/office/word/2010/wordprocessingDrawing" xmlns:wp="http://schemas.openxmlformats.org/drawingml/2006/wordprocessingDrawing" xmlns:w10="urn:schemas-microsoft-com:office:word" xmlns:w="http://schemas.openxmlformats.org/wordprocessingml/2006/main" xmlns:w14="http://schemas.microsoft.com/office/word/2010/wordml" xmlns:w15="http://schemas.microsoft.com/office/word/2012/wordml" xmlns:w16se="http://schemas.microsoft.com/office/word/2015/wordml/symex" xmlns:wpg="http://schemas.microsoft.com/office/word/2010/wordprocessingGroup" xmlns:wpi="http://schemas.microsoft.com/office/word/2010/wordprocessingInk" xmlns:wne="http://schemas.microsoft.com/office/word/2006/wordml" xmlns:wps="http://schemas.microsoft.com/office/word/2010/wordprocessingShape" mc:Ignorable="w14 w15 w16se wp14">
+<w:document xmlns:wpc="http://schemas.microsoft.com/office/word/2010/wordprocessingCanvas" xmlns:cx="http://schemas.microsoft.com/office/drawing/2014/chartex" xmlns:cx1="http://schemas.microsoft.com/office/drawing/2015/9/8/chartex" xmlns:cx2="http://schemas.microsoft.com/office/drawing/2015/10/21/chartex" xmlns:cx3="http://schemas.microsoft.com/office/drawing/2016/5/9/chartex" xmlns:cx4="http://schemas.microsoft.com/office/drawing/2016/5/10/chartex" xmlns:cx5="http://schemas.microsoft.com/office/drawing/2016/5/11/chartex" xmlns:cx6="http://schemas.microsoft.com/office/drawing/2016/5/12/chartex" xmlns:cx7="http://schemas.microsoft.com/office/drawing/2016/5/13/chartex" xmlns:cx8="http://schemas.microsoft.com/office/drawing/2016/5/14/chartex" xmlns:mc="http://schemas.openxmlformats.org/markup-compatibility/2006" xmlns:aink="http://schemas.microsoft.com/office/drawing/2016/ink" xmlns:am3d="http://schemas.microsoft.com/office/drawing/2017/model3d" xmlns:o="urn:schemas-microsoft-com:office:office" xmlns:oel="http://schemas.microsoft.com/office/2019/extlst" xmlns:r="http://schemas.openxmlformats.org/officeDocument/2006/relationships" xmlns:m="http://schemas.openxmlformats.org/officeDocument/2006/math" xmlns:v="urn:schemas-microsoft-com:vml" xmlns:wp14="http://schemas.microsoft.com/office/word/2010/wordprocessingDrawing" xmlns:wp="http://schemas.openxmlformats.org/drawingml/2006/wordprocessingDrawing" xmlns:w10="urn:schemas-microsoft-com:office:word" xmlns:w="http://schemas.openxmlformats.org/wordprocessingml/2006/main" xmlns:w14="http://schemas.microsoft.com/office/word/2010/wordml" xmlns:w15="http://schemas.microsoft.com/office/word/2012/wordml" xmlns:w16cex="http://schemas.microsoft.com/office/word/2018/wordml/cex" xmlns:w16cid="http://schemas.microsoft.com/office/word/2016/wordml/cid" xmlns:w16="http://schemas.microsoft.com/office/word/2018/wordml" xmlns:w16sdtdh="http://schemas.microsoft.com/office/word/2020/wordml/sdtdatahash" xmlns:w16se="http://schemas.microsoft.com/office/word/2015/wordml/symex" xmlns:wpg="http://schemas.microsoft.com/office/word/2010/wordprocessingGroup" xmlns:wpi="http://schemas.microsoft.com/office/word/2010/wordprocessingInk" xmlns:wne="http://schemas.microsoft.com/office/word/2006/wordml" xmlns:wps="http://schemas.microsoft.com/office/word/2010/wordprocessingShape" mc:Ignorable="w14 w15 w16se w16cid w16 w16cex w16sdtdh wp14">
   <w:body>
     <w:p>
       <w:pPr>
@@ -53,73 +53,29 @@
           <w:rFonts w:ascii="Times New Roman" w:hAnsi="Times New Roman" w:cs="Times New Roman"/>
           <w:lang w:val="en-US"/>
         </w:rPr>
-        <w:t xml:space="preserve">Members: Tudor </w:t>
-      </w:r>
-      <w:proofErr w:type="spellStart"/>
-      <w:r>
-        <w:rPr>
-          <w:rFonts w:ascii="Times New Roman" w:hAnsi="Times New Roman" w:cs="Times New Roman"/>
-          <w:lang w:val="en-US"/>
-        </w:rPr>
-        <w:t>Coman</w:t>
-      </w:r>
-      <w:proofErr w:type="spellEnd"/>
-      <w:r>
-        <w:rPr>
-          <w:rFonts w:ascii="Times New Roman" w:hAnsi="Times New Roman" w:cs="Times New Roman"/>
-          <w:lang w:val="en-US"/>
-        </w:rPr>
-        <w:t xml:space="preserve">, Chris Obis, Stefan </w:t>
-      </w:r>
-      <w:proofErr w:type="spellStart"/>
-      <w:r>
-        <w:rPr>
-          <w:rFonts w:ascii="Times New Roman" w:hAnsi="Times New Roman" w:cs="Times New Roman"/>
-          <w:lang w:val="en-US"/>
-        </w:rPr>
-        <w:t>Secuiu</w:t>
-      </w:r>
-      <w:proofErr w:type="spellEnd"/>
-      <w:r>
-        <w:rPr>
-          <w:rFonts w:ascii="Times New Roman" w:hAnsi="Times New Roman" w:cs="Times New Roman"/>
-          <w:lang w:val="en-US"/>
-        </w:rPr>
-        <w:t xml:space="preserve">, Tymon </w:t>
-      </w:r>
-      <w:proofErr w:type="spellStart"/>
-      <w:r>
-        <w:rPr>
-          <w:rFonts w:ascii="Times New Roman" w:hAnsi="Times New Roman" w:cs="Times New Roman"/>
-          <w:lang w:val="en-US"/>
-        </w:rPr>
-        <w:t>Jastrzemski</w:t>
-      </w:r>
-      <w:proofErr w:type="spellEnd"/>
-      <w:r>
-        <w:rPr>
-          <w:rFonts w:ascii="Times New Roman" w:hAnsi="Times New Roman" w:cs="Times New Roman"/>
-          <w:lang w:val="en-US"/>
-        </w:rPr>
-        <w:t xml:space="preserve">, Andrei </w:t>
-      </w:r>
-      <w:proofErr w:type="spellStart"/>
-      <w:r>
-        <w:rPr>
-          <w:rFonts w:ascii="Times New Roman" w:hAnsi="Times New Roman" w:cs="Times New Roman"/>
-          <w:lang w:val="en-US"/>
-        </w:rPr>
-        <w:t>Ioniță</w:t>
-      </w:r>
-      <w:proofErr w:type="spellEnd"/>
-      <w:r>
-        <w:rPr>
-          <w:rFonts w:ascii="Times New Roman" w:hAnsi="Times New Roman" w:cs="Times New Roman"/>
-          <w:lang w:val="en-US"/>
-        </w:rPr>
-        <w:t xml:space="preserve">, Marcin </w:t>
-      </w:r>
-      <w:proofErr w:type="spellStart"/>
+        <w:t>Members: Tudor Coman, Chris Obis, Stefan Secuiu, Tymon Jastrzemski, Andrei Ioniță,</w:t>
+      </w:r>
+      <w:r>
+        <w:rPr>
+          <w:rFonts w:ascii="Times New Roman" w:hAnsi="Times New Roman" w:cs="Times New Roman"/>
+          <w:lang w:val="en-US"/>
+        </w:rPr>
+        <w:t xml:space="preserve"> </w:t>
+      </w:r>
+      <w:r>
+        <w:rPr>
+          <w:rFonts w:ascii="Times New Roman" w:hAnsi="Times New Roman" w:cs="Times New Roman"/>
+          <w:lang w:val="en-US"/>
+        </w:rPr>
+        <w:t>Marcin</w:t>
+      </w:r>
+      <w:r>
+        <w:rPr>
+          <w:rFonts w:ascii="Times New Roman" w:hAnsi="Times New Roman" w:cs="Times New Roman"/>
+          <w:lang w:val="en-US"/>
+        </w:rPr>
+        <w:t> </w:t>
+      </w:r>
       <w:r>
         <w:rPr>
           <w:rFonts w:ascii="Times New Roman" w:hAnsi="Times New Roman" w:cs="Times New Roman"/>
@@ -127,7 +83,6 @@
         </w:rPr>
         <w:t>Liberadzki</w:t>
       </w:r>
-      <w:proofErr w:type="spellEnd"/>
     </w:p>
     <w:p>
       <w:pPr>
@@ -697,29 +652,7 @@
           <w:szCs w:val="22"/>
           <w:lang w:val="en-US"/>
         </w:rPr>
-        <w:t xml:space="preserve">We will constantly be checking up on each team member’s progress to make sure we are all on track and that we all trust each other to do their part of the work in time. After thorough inspection, we are going to submit our work through </w:t>
-      </w:r>
-      <w:proofErr w:type="spellStart"/>
-      <w:r>
-        <w:rPr>
-          <w:rFonts w:ascii="Times New Roman" w:hAnsi="Times New Roman" w:cs="Times New Roman"/>
-          <w:bCs/>
-          <w:sz w:val="22"/>
-          <w:szCs w:val="22"/>
-          <w:lang w:val="en-US"/>
-        </w:rPr>
-        <w:t>Brightspace</w:t>
-      </w:r>
-      <w:proofErr w:type="spellEnd"/>
-      <w:r>
-        <w:rPr>
-          <w:rFonts w:ascii="Times New Roman" w:hAnsi="Times New Roman" w:cs="Times New Roman"/>
-          <w:bCs/>
-          <w:sz w:val="22"/>
-          <w:szCs w:val="22"/>
-          <w:lang w:val="en-US"/>
-        </w:rPr>
-        <w:t>, more precisely, the team has a member which will take care of this organizational matter and guarantee that deliverables are sent on time.</w:t>
+        <w:t>We will constantly be checking up on each team member’s progress to make sure we are all on track and that we all trust each other to do their part of the work in time. After thorough inspection, we are going to submit our work through Brightspace, more precisely, the team has a member which will take care of this organizational matter and guarantee that deliverables are sent on time.</w:t>
       </w:r>
     </w:p>
     <w:p>
@@ -872,51 +805,7 @@
           <w:sz w:val="22"/>
           <w:szCs w:val="22"/>
         </w:rPr>
-        <w:t xml:space="preserve">We are communicating through WhatsApp, Discord and </w:t>
-      </w:r>
-      <w:proofErr w:type="spellStart"/>
-      <w:r>
-        <w:rPr>
-          <w:rFonts w:ascii="Times New Roman" w:eastAsia="Arial" w:hAnsi="Times New Roman" w:cs="Times New Roman"/>
-          <w:bCs/>
-          <w:color w:val="000000" w:themeColor="text1"/>
-          <w:sz w:val="22"/>
-          <w:szCs w:val="22"/>
-        </w:rPr>
-        <w:t>Mattermost</w:t>
-      </w:r>
-      <w:proofErr w:type="spellEnd"/>
-      <w:r>
-        <w:rPr>
-          <w:rFonts w:ascii="Times New Roman" w:eastAsia="Arial" w:hAnsi="Times New Roman" w:cs="Times New Roman"/>
-          <w:bCs/>
-          <w:color w:val="000000" w:themeColor="text1"/>
-          <w:sz w:val="22"/>
-          <w:szCs w:val="22"/>
-        </w:rPr>
-        <w:t xml:space="preserve">. Weekly meetings and working sessions will take place on Discord while discussions regarding organisational aspects and other small questions will be addressed on WhatsApp. </w:t>
-      </w:r>
-      <w:proofErr w:type="spellStart"/>
-      <w:r>
-        <w:rPr>
-          <w:rFonts w:ascii="Times New Roman" w:eastAsia="Arial" w:hAnsi="Times New Roman" w:cs="Times New Roman"/>
-          <w:bCs/>
-          <w:color w:val="000000" w:themeColor="text1"/>
-          <w:sz w:val="22"/>
-          <w:szCs w:val="22"/>
-        </w:rPr>
-        <w:t>Mattermost</w:t>
-      </w:r>
-      <w:proofErr w:type="spellEnd"/>
-      <w:r>
-        <w:rPr>
-          <w:rFonts w:ascii="Times New Roman" w:eastAsia="Arial" w:hAnsi="Times New Roman" w:cs="Times New Roman"/>
-          <w:bCs/>
-          <w:color w:val="000000" w:themeColor="text1"/>
-          <w:sz w:val="22"/>
-          <w:szCs w:val="22"/>
-        </w:rPr>
-        <w:t xml:space="preserve"> will only be used for questions to the staff, important announcements that need to reach everyone and posting </w:t>
+        <w:t xml:space="preserve">We are communicating through WhatsApp, Discord and Mattermost. Weekly meetings and working sessions will take place on Discord while discussions regarding organisational aspects and other small questions will be addressed on WhatsApp. Mattermost will only be used for questions to the staff, important announcements that need to reach everyone and posting </w:t>
       </w:r>
       <w:r>
         <w:rPr>
@@ -1294,8 +1183,6 @@
         <w:lastRenderedPageBreak/>
         <w:t>Provided consensus can’t be reached, there will be a unanimous vote to decide, once and for all, the outcome of the discussion. The teammates will show empathy and will be willing to compromise for the sake of the team if the majority decides otherwise.</w:t>
       </w:r>
-      <w:bookmarkStart w:id="0" w:name="_GoBack"/>
-      <w:bookmarkEnd w:id="0"/>
     </w:p>
     <w:p>
       <w:pPr>
@@ -1825,9 +1712,115 @@
         <w:t>A teammate should be both communicative and speak his mind out whenever a relevant thought crosses their mind, as well as a great listener that expresses interest and passion into their interaction with the fellow colleagues.</w:t>
       </w:r>
     </w:p>
+    <w:p>
+      <w:pPr>
+        <w:pStyle w:val="ListParagraph"/>
+        <w:ind w:left="810"/>
+        <w:rPr>
+          <w:rFonts w:ascii="Times New Roman" w:hAnsi="Times New Roman" w:cs="Times New Roman"/>
+          <w:lang w:val="en-US"/>
+        </w:rPr>
+      </w:pPr>
+    </w:p>
+    <w:p>
+      <w:pPr>
+        <w:pStyle w:val="ListParagraph"/>
+        <w:ind w:left="810"/>
+        <w:rPr>
+          <w:rFonts w:ascii="Times New Roman" w:hAnsi="Times New Roman" w:cs="Times New Roman"/>
+          <w:b/>
+          <w:bCs/>
+          <w:color w:val="00A6D6"/>
+          <w:lang w:val="en-US"/>
+        </w:rPr>
+      </w:pPr>
+      <w:r>
+        <w:rPr>
+          <w:rFonts w:ascii="Times New Roman" w:hAnsi="Times New Roman" w:cs="Times New Roman"/>
+          <w:b/>
+          <w:bCs/>
+          <w:color w:val="00A6D6"/>
+          <w:lang w:val="en-US"/>
+        </w:rPr>
+        <w:lastRenderedPageBreak/>
+        <w:t>Checkstyle:</w:t>
+      </w:r>
+    </w:p>
+    <w:p>
+      <w:pPr>
+        <w:pStyle w:val="ListParagraph"/>
+        <w:ind w:left="810"/>
+        <w:rPr>
+          <w:rFonts w:ascii="Times New Roman" w:hAnsi="Times New Roman" w:cs="Times New Roman"/>
+          <w:sz w:val="24"/>
+          <w:szCs w:val="24"/>
+          <w:lang w:val="en-US"/>
+        </w:rPr>
+      </w:pPr>
+      <w:r>
+        <w:rPr>
+          <w:rFonts w:ascii="Times New Roman" w:hAnsi="Times New Roman" w:cs="Times New Roman"/>
+          <w:sz w:val="24"/>
+          <w:szCs w:val="24"/>
+          <w:lang w:val="en-US"/>
+        </w:rPr>
+        <w:t xml:space="preserve">As </w:t>
+      </w:r>
+      <w:r>
+        <w:rPr>
+          <w:rFonts w:ascii="Times New Roman" w:hAnsi="Times New Roman" w:cs="Times New Roman"/>
+          <w:sz w:val="24"/>
+          <w:szCs w:val="24"/>
+          <w:lang w:val="en-US"/>
+        </w:rPr>
+        <w:t xml:space="preserve">a group we agreed on using </w:t>
+      </w:r>
+      <w:r>
+        <w:rPr>
+          <w:rFonts w:ascii="Times New Roman" w:hAnsi="Times New Roman" w:cs="Times New Roman"/>
+          <w:sz w:val="24"/>
+          <w:szCs w:val="24"/>
+          <w:lang w:val="en-US"/>
+        </w:rPr>
+        <w:t>check</w:t>
+      </w:r>
+      <w:r>
+        <w:rPr>
+          <w:rFonts w:ascii="Times New Roman" w:hAnsi="Times New Roman" w:cs="Times New Roman"/>
+          <w:sz w:val="24"/>
+          <w:szCs w:val="24"/>
+          <w:lang w:val="en-US"/>
+        </w:rPr>
+        <w:t xml:space="preserve">style rules available under this repository: </w:t>
+      </w:r>
+    </w:p>
+    <w:p>
+      <w:pPr>
+        <w:pStyle w:val="ListParagraph"/>
+        <w:ind w:left="810"/>
+        <w:rPr>
+          <w:rFonts w:ascii="Times New Roman" w:hAnsi="Times New Roman" w:cs="Times New Roman"/>
+          <w:sz w:val="24"/>
+          <w:szCs w:val="24"/>
+          <w:lang w:val="en-US"/>
+        </w:rPr>
+      </w:pPr>
+      <w:hyperlink r:id="rId10" w:history="1">
+        <w:r>
+          <w:rPr>
+            <w:rStyle w:val="Hyperlink"/>
+            <w:rFonts w:ascii="Times New Roman" w:hAnsi="Times New Roman" w:cs="Times New Roman"/>
+            <w:sz w:val="24"/>
+            <w:szCs w:val="24"/>
+            <w:lang w:val="en-US"/>
+          </w:rPr>
+          <w:t>https://github.com/checkstyle/checkstyle/blob/master/src/main/resources/google_checks.xml</w:t>
+        </w:r>
+      </w:hyperlink>
+    </w:p>
     <w:sectPr>
-      <w:headerReference w:type="default" r:id="rId10"/>
-      <w:footerReference w:type="default" r:id="rId11"/>
+      <w:headerReference w:type="default" r:id="rId11"/>
+      <w:footerReference w:type="default" r:id="rId12"/>
       <w:pgSz w:w="11906" w:h="16838"/>
       <w:pgMar w:top="1607" w:right="1440" w:bottom="1440" w:left="1440" w:header="708" w:footer="708" w:gutter="0"/>
       <w:cols w:space="708"/>
@@ -1839,7 +1832,7 @@
 </file>
 
 <file path=word/endnotes.xml><?xml version="1.0" encoding="utf-8"?>
-<w:endnotes xmlns:wpc="http://schemas.microsoft.com/office/word/2010/wordprocessingCanvas" xmlns:cx="http://schemas.microsoft.com/office/drawing/2014/chartex" xmlns:cx1="http://schemas.microsoft.com/office/drawing/2015/9/8/chartex" xmlns:mc="http://schemas.openxmlformats.org/markup-compatibility/2006" xmlns:o="urn:schemas-microsoft-com:office:office" xmlns:r="http://schemas.openxmlformats.org/officeDocument/2006/relationships" xmlns:m="http://schemas.openxmlformats.org/officeDocument/2006/math" xmlns:v="urn:schemas-microsoft-com:vml" xmlns:wp14="http://schemas.microsoft.com/office/word/2010/wordprocessingDrawing" xmlns:wp="http://schemas.openxmlformats.org/drawingml/2006/wordprocessingDrawing" xmlns:w10="urn:schemas-microsoft-com:office:word" xmlns:w="http://schemas.openxmlformats.org/wordprocessingml/2006/main" xmlns:w14="http://schemas.microsoft.com/office/word/2010/wordml" xmlns:w15="http://schemas.microsoft.com/office/word/2012/wordml" xmlns:w16se="http://schemas.microsoft.com/office/word/2015/wordml/symex" xmlns:wpg="http://schemas.microsoft.com/office/word/2010/wordprocessingGroup" xmlns:wpi="http://schemas.microsoft.com/office/word/2010/wordprocessingInk" xmlns:wne="http://schemas.microsoft.com/office/word/2006/wordml" xmlns:wps="http://schemas.microsoft.com/office/word/2010/wordprocessingShape" mc:Ignorable="w14 w15 w16se wp14">
+<w:endnotes xmlns:wpc="http://schemas.microsoft.com/office/word/2010/wordprocessingCanvas" xmlns:cx="http://schemas.microsoft.com/office/drawing/2014/chartex" xmlns:cx1="http://schemas.microsoft.com/office/drawing/2015/9/8/chartex" xmlns:cx2="http://schemas.microsoft.com/office/drawing/2015/10/21/chartex" xmlns:cx3="http://schemas.microsoft.com/office/drawing/2016/5/9/chartex" xmlns:cx4="http://schemas.microsoft.com/office/drawing/2016/5/10/chartex" xmlns:cx5="http://schemas.microsoft.com/office/drawing/2016/5/11/chartex" xmlns:cx6="http://schemas.microsoft.com/office/drawing/2016/5/12/chartex" xmlns:cx7="http://schemas.microsoft.com/office/drawing/2016/5/13/chartex" xmlns:cx8="http://schemas.microsoft.com/office/drawing/2016/5/14/chartex" xmlns:mc="http://schemas.openxmlformats.org/markup-compatibility/2006" xmlns:aink="http://schemas.microsoft.com/office/drawing/2016/ink" xmlns:am3d="http://schemas.microsoft.com/office/drawing/2017/model3d" xmlns:o="urn:schemas-microsoft-com:office:office" xmlns:oel="http://schemas.microsoft.com/office/2019/extlst" xmlns:r="http://schemas.openxmlformats.org/officeDocument/2006/relationships" xmlns:m="http://schemas.openxmlformats.org/officeDocument/2006/math" xmlns:v="urn:schemas-microsoft-com:vml" xmlns:wp14="http://schemas.microsoft.com/office/word/2010/wordprocessingDrawing" xmlns:wp="http://schemas.openxmlformats.org/drawingml/2006/wordprocessingDrawing" xmlns:w10="urn:schemas-microsoft-com:office:word" xmlns:w="http://schemas.openxmlformats.org/wordprocessingml/2006/main" xmlns:w14="http://schemas.microsoft.com/office/word/2010/wordml" xmlns:w15="http://schemas.microsoft.com/office/word/2012/wordml" xmlns:w16cex="http://schemas.microsoft.com/office/word/2018/wordml/cex" xmlns:w16cid="http://schemas.microsoft.com/office/word/2016/wordml/cid" xmlns:w16="http://schemas.microsoft.com/office/word/2018/wordml" xmlns:w16sdtdh="http://schemas.microsoft.com/office/word/2020/wordml/sdtdatahash" xmlns:w16se="http://schemas.microsoft.com/office/word/2015/wordml/symex" xmlns:wpg="http://schemas.microsoft.com/office/word/2010/wordprocessingGroup" xmlns:wpi="http://schemas.microsoft.com/office/word/2010/wordprocessingInk" xmlns:wne="http://schemas.microsoft.com/office/word/2006/wordml" xmlns:wps="http://schemas.microsoft.com/office/word/2010/wordprocessingShape" mc:Ignorable="w14 w15 w16se w16cid w16 w16cex w16sdtdh wp14">
   <w:endnote w:type="separator" w:id="-1">
     <w:p>
       <w:r>
@@ -1858,7 +1851,7 @@
 </file>
 
 <file path=word/footer1.xml><?xml version="1.0" encoding="utf-8"?>
-<w:ftr xmlns:wpc="http://schemas.microsoft.com/office/word/2010/wordprocessingCanvas" xmlns:cx="http://schemas.microsoft.com/office/drawing/2014/chartex" xmlns:cx1="http://schemas.microsoft.com/office/drawing/2015/9/8/chartex" xmlns:mc="http://schemas.openxmlformats.org/markup-compatibility/2006" xmlns:o="urn:schemas-microsoft-com:office:office" xmlns:r="http://schemas.openxmlformats.org/officeDocument/2006/relationships" xmlns:m="http://schemas.openxmlformats.org/officeDocument/2006/math" xmlns:v="urn:schemas-microsoft-com:vml" xmlns:wp14="http://schemas.microsoft.com/office/word/2010/wordprocessingDrawing" xmlns:wp="http://schemas.openxmlformats.org/drawingml/2006/wordprocessingDrawing" xmlns:w10="urn:schemas-microsoft-com:office:word" xmlns:w="http://schemas.openxmlformats.org/wordprocessingml/2006/main" xmlns:w14="http://schemas.microsoft.com/office/word/2010/wordml" xmlns:w15="http://schemas.microsoft.com/office/word/2012/wordml" xmlns:w16se="http://schemas.microsoft.com/office/word/2015/wordml/symex" xmlns:wpg="http://schemas.microsoft.com/office/word/2010/wordprocessingGroup" xmlns:wpi="http://schemas.microsoft.com/office/word/2010/wordprocessingInk" xmlns:wne="http://schemas.microsoft.com/office/word/2006/wordml" xmlns:wps="http://schemas.microsoft.com/office/word/2010/wordprocessingShape" mc:Ignorable="w14 w15 w16se wp14">
+<w:ftr xmlns:wpc="http://schemas.microsoft.com/office/word/2010/wordprocessingCanvas" xmlns:cx="http://schemas.microsoft.com/office/drawing/2014/chartex" xmlns:cx1="http://schemas.microsoft.com/office/drawing/2015/9/8/chartex" xmlns:cx2="http://schemas.microsoft.com/office/drawing/2015/10/21/chartex" xmlns:cx3="http://schemas.microsoft.com/office/drawing/2016/5/9/chartex" xmlns:cx4="http://schemas.microsoft.com/office/drawing/2016/5/10/chartex" xmlns:cx5="http://schemas.microsoft.com/office/drawing/2016/5/11/chartex" xmlns:cx6="http://schemas.microsoft.com/office/drawing/2016/5/12/chartex" xmlns:cx7="http://schemas.microsoft.com/office/drawing/2016/5/13/chartex" xmlns:cx8="http://schemas.microsoft.com/office/drawing/2016/5/14/chartex" xmlns:mc="http://schemas.openxmlformats.org/markup-compatibility/2006" xmlns:aink="http://schemas.microsoft.com/office/drawing/2016/ink" xmlns:am3d="http://schemas.microsoft.com/office/drawing/2017/model3d" xmlns:o="urn:schemas-microsoft-com:office:office" xmlns:oel="http://schemas.microsoft.com/office/2019/extlst" xmlns:r="http://schemas.openxmlformats.org/officeDocument/2006/relationships" xmlns:m="http://schemas.openxmlformats.org/officeDocument/2006/math" xmlns:v="urn:schemas-microsoft-com:vml" xmlns:wp14="http://schemas.microsoft.com/office/word/2010/wordprocessingDrawing" xmlns:wp="http://schemas.openxmlformats.org/drawingml/2006/wordprocessingDrawing" xmlns:w10="urn:schemas-microsoft-com:office:word" xmlns:w="http://schemas.openxmlformats.org/wordprocessingml/2006/main" xmlns:w14="http://schemas.microsoft.com/office/word/2010/wordml" xmlns:w15="http://schemas.microsoft.com/office/word/2012/wordml" xmlns:w16cex="http://schemas.microsoft.com/office/word/2018/wordml/cex" xmlns:w16cid="http://schemas.microsoft.com/office/word/2016/wordml/cid" xmlns:w16="http://schemas.microsoft.com/office/word/2018/wordml" xmlns:w16sdtdh="http://schemas.microsoft.com/office/word/2020/wordml/sdtdatahash" xmlns:w16se="http://schemas.microsoft.com/office/word/2015/wordml/symex" xmlns:wpg="http://schemas.microsoft.com/office/word/2010/wordprocessingGroup" xmlns:wpi="http://schemas.microsoft.com/office/word/2010/wordprocessingInk" xmlns:wne="http://schemas.microsoft.com/office/word/2006/wordml" xmlns:wps="http://schemas.microsoft.com/office/word/2010/wordprocessingShape" mc:Ignorable="w14 w15 w16se w16cid w16 w16cex w16sdtdh wp14">
   <w:p>
     <w:pPr>
       <w:pStyle w:val="Footer"/>
@@ -1883,7 +1876,7 @@
 </file>
 
 <file path=word/footnotes.xml><?xml version="1.0" encoding="utf-8"?>
-<w:footnotes xmlns:wpc="http://schemas.microsoft.com/office/word/2010/wordprocessingCanvas" xmlns:cx="http://schemas.microsoft.com/office/drawing/2014/chartex" xmlns:cx1="http://schemas.microsoft.com/office/drawing/2015/9/8/chartex" xmlns:mc="http://schemas.openxmlformats.org/markup-compatibility/2006" xmlns:o="urn:schemas-microsoft-com:office:office" xmlns:r="http://schemas.openxmlformats.org/officeDocument/2006/relationships" xmlns:m="http://schemas.openxmlformats.org/officeDocument/2006/math" xmlns:v="urn:schemas-microsoft-com:vml" xmlns:wp14="http://schemas.microsoft.com/office/word/2010/wordprocessingDrawing" xmlns:wp="http://schemas.openxmlformats.org/drawingml/2006/wordprocessingDrawing" xmlns:w10="urn:schemas-microsoft-com:office:word" xmlns:w="http://schemas.openxmlformats.org/wordprocessingml/2006/main" xmlns:w14="http://schemas.microsoft.com/office/word/2010/wordml" xmlns:w15="http://schemas.microsoft.com/office/word/2012/wordml" xmlns:w16se="http://schemas.microsoft.com/office/word/2015/wordml/symex" xmlns:wpg="http://schemas.microsoft.com/office/word/2010/wordprocessingGroup" xmlns:wpi="http://schemas.microsoft.com/office/word/2010/wordprocessingInk" xmlns:wne="http://schemas.microsoft.com/office/word/2006/wordml" xmlns:wps="http://schemas.microsoft.com/office/word/2010/wordprocessingShape" mc:Ignorable="w14 w15 w16se wp14">
+<w:footnotes xmlns:wpc="http://schemas.microsoft.com/office/word/2010/wordprocessingCanvas" xmlns:cx="http://schemas.microsoft.com/office/drawing/2014/chartex" xmlns:cx1="http://schemas.microsoft.com/office/drawing/2015/9/8/chartex" xmlns:cx2="http://schemas.microsoft.com/office/drawing/2015/10/21/chartex" xmlns:cx3="http://schemas.microsoft.com/office/drawing/2016/5/9/chartex" xmlns:cx4="http://schemas.microsoft.com/office/drawing/2016/5/10/chartex" xmlns:cx5="http://schemas.microsoft.com/office/drawing/2016/5/11/chartex" xmlns:cx6="http://schemas.microsoft.com/office/drawing/2016/5/12/chartex" xmlns:cx7="http://schemas.microsoft.com/office/drawing/2016/5/13/chartex" xmlns:cx8="http://schemas.microsoft.com/office/drawing/2016/5/14/chartex" xmlns:mc="http://schemas.openxmlformats.org/markup-compatibility/2006" xmlns:aink="http://schemas.microsoft.com/office/drawing/2016/ink" xmlns:am3d="http://schemas.microsoft.com/office/drawing/2017/model3d" xmlns:o="urn:schemas-microsoft-com:office:office" xmlns:oel="http://schemas.microsoft.com/office/2019/extlst" xmlns:r="http://schemas.openxmlformats.org/officeDocument/2006/relationships" xmlns:m="http://schemas.openxmlformats.org/officeDocument/2006/math" xmlns:v="urn:schemas-microsoft-com:vml" xmlns:wp14="http://schemas.microsoft.com/office/word/2010/wordprocessingDrawing" xmlns:wp="http://schemas.openxmlformats.org/drawingml/2006/wordprocessingDrawing" xmlns:w10="urn:schemas-microsoft-com:office:word" xmlns:w="http://schemas.openxmlformats.org/wordprocessingml/2006/main" xmlns:w14="http://schemas.microsoft.com/office/word/2010/wordml" xmlns:w15="http://schemas.microsoft.com/office/word/2012/wordml" xmlns:w16cex="http://schemas.microsoft.com/office/word/2018/wordml/cex" xmlns:w16cid="http://schemas.microsoft.com/office/word/2016/wordml/cid" xmlns:w16="http://schemas.microsoft.com/office/word/2018/wordml" xmlns:w16sdtdh="http://schemas.microsoft.com/office/word/2020/wordml/sdtdatahash" xmlns:w16se="http://schemas.microsoft.com/office/word/2015/wordml/symex" xmlns:wpg="http://schemas.microsoft.com/office/word/2010/wordprocessingGroup" xmlns:wpi="http://schemas.microsoft.com/office/word/2010/wordprocessingInk" xmlns:wne="http://schemas.microsoft.com/office/word/2006/wordml" xmlns:wps="http://schemas.microsoft.com/office/word/2010/wordprocessingShape" mc:Ignorable="w14 w15 w16se w16cid w16 w16cex w16sdtdh wp14">
   <w:footnote w:type="separator" w:id="-1">
     <w:p>
       <w:r>
@@ -1902,7 +1895,7 @@
 </file>
 
 <file path=word/header1.xml><?xml version="1.0" encoding="utf-8"?>
-<w:hdr xmlns:wpc="http://schemas.microsoft.com/office/word/2010/wordprocessingCanvas" xmlns:cx="http://schemas.microsoft.com/office/drawing/2014/chartex" xmlns:cx1="http://schemas.microsoft.com/office/drawing/2015/9/8/chartex" xmlns:mc="http://schemas.openxmlformats.org/markup-compatibility/2006" xmlns:o="urn:schemas-microsoft-com:office:office" xmlns:r="http://schemas.openxmlformats.org/officeDocument/2006/relationships" xmlns:m="http://schemas.openxmlformats.org/officeDocument/2006/math" xmlns:v="urn:schemas-microsoft-com:vml" xmlns:wp14="http://schemas.microsoft.com/office/word/2010/wordprocessingDrawing" xmlns:wp="http://schemas.openxmlformats.org/drawingml/2006/wordprocessingDrawing" xmlns:w10="urn:schemas-microsoft-com:office:word" xmlns:w="http://schemas.openxmlformats.org/wordprocessingml/2006/main" xmlns:w14="http://schemas.microsoft.com/office/word/2010/wordml" xmlns:w15="http://schemas.microsoft.com/office/word/2012/wordml" xmlns:w16se="http://schemas.microsoft.com/office/word/2015/wordml/symex" xmlns:wpg="http://schemas.microsoft.com/office/word/2010/wordprocessingGroup" xmlns:wpi="http://schemas.microsoft.com/office/word/2010/wordprocessingInk" xmlns:wne="http://schemas.microsoft.com/office/word/2006/wordml" xmlns:wps="http://schemas.microsoft.com/office/word/2010/wordprocessingShape" mc:Ignorable="w14 w15 w16se wp14">
+<w:hdr xmlns:wpc="http://schemas.microsoft.com/office/word/2010/wordprocessingCanvas" xmlns:cx="http://schemas.microsoft.com/office/drawing/2014/chartex" xmlns:cx1="http://schemas.microsoft.com/office/drawing/2015/9/8/chartex" xmlns:cx2="http://schemas.microsoft.com/office/drawing/2015/10/21/chartex" xmlns:cx3="http://schemas.microsoft.com/office/drawing/2016/5/9/chartex" xmlns:cx4="http://schemas.microsoft.com/office/drawing/2016/5/10/chartex" xmlns:cx5="http://schemas.microsoft.com/office/drawing/2016/5/11/chartex" xmlns:cx6="http://schemas.microsoft.com/office/drawing/2016/5/12/chartex" xmlns:cx7="http://schemas.microsoft.com/office/drawing/2016/5/13/chartex" xmlns:cx8="http://schemas.microsoft.com/office/drawing/2016/5/14/chartex" xmlns:mc="http://schemas.openxmlformats.org/markup-compatibility/2006" xmlns:aink="http://schemas.microsoft.com/office/drawing/2016/ink" xmlns:am3d="http://schemas.microsoft.com/office/drawing/2017/model3d" xmlns:o="urn:schemas-microsoft-com:office:office" xmlns:oel="http://schemas.microsoft.com/office/2019/extlst" xmlns:r="http://schemas.openxmlformats.org/officeDocument/2006/relationships" xmlns:m="http://schemas.openxmlformats.org/officeDocument/2006/math" xmlns:v="urn:schemas-microsoft-com:vml" xmlns:wp14="http://schemas.microsoft.com/office/word/2010/wordprocessingDrawing" xmlns:wp="http://schemas.openxmlformats.org/drawingml/2006/wordprocessingDrawing" xmlns:w10="urn:schemas-microsoft-com:office:word" xmlns:w="http://schemas.openxmlformats.org/wordprocessingml/2006/main" xmlns:w14="http://schemas.microsoft.com/office/word/2010/wordml" xmlns:w15="http://schemas.microsoft.com/office/word/2012/wordml" xmlns:w16cex="http://schemas.microsoft.com/office/word/2018/wordml/cex" xmlns:w16cid="http://schemas.microsoft.com/office/word/2016/wordml/cid" xmlns:w16="http://schemas.microsoft.com/office/word/2018/wordml" xmlns:w16sdtdh="http://schemas.microsoft.com/office/word/2020/wordml/sdtdatahash" xmlns:w16se="http://schemas.microsoft.com/office/word/2015/wordml/symex" xmlns:wpg="http://schemas.microsoft.com/office/word/2010/wordprocessingGroup" xmlns:wpi="http://schemas.microsoft.com/office/word/2010/wordprocessingInk" xmlns:wne="http://schemas.microsoft.com/office/word/2006/wordml" xmlns:wps="http://schemas.microsoft.com/office/word/2010/wordprocessingShape" mc:Ignorable="w14 w15 w16se w16cid w16 w16cex w16sdtdh wp14">
   <w:p>
     <w:pPr>
       <w:pStyle w:val="Header"/>
@@ -1914,7 +1907,7 @@
         <w:lang w:val="ro-RO" w:eastAsia="ro-RO"/>
       </w:rPr>
       <w:drawing>
-        <wp:inline distT="0" distB="0" distL="0" distR="0">
+        <wp:inline distT="0" distB="0" distL="0" distR="0" wp14:anchorId="16078E13" wp14:editId="3AE2309D">
           <wp:extent cx="939800" cy="456565"/>
           <wp:effectExtent l="0" t="0" r="0" b="0"/>
           <wp:docPr id="1" name="Picture 4" descr="Zigzag DNA"/>
@@ -1956,7 +1949,7 @@
 </file>
 
 <file path=word/numbering.xml><?xml version="1.0" encoding="utf-8"?>
-<w:numbering xmlns:wpc="http://schemas.microsoft.com/office/word/2010/wordprocessingCanvas" xmlns:cx="http://schemas.microsoft.com/office/drawing/2014/chartex" xmlns:cx1="http://schemas.microsoft.com/office/drawing/2015/9/8/chartex" xmlns:mc="http://schemas.openxmlformats.org/markup-compatibility/2006" xmlns:o="urn:schemas-microsoft-com:office:office" xmlns:r="http://schemas.openxmlformats.org/officeDocument/2006/relationships" xmlns:m="http://schemas.openxmlformats.org/officeDocument/2006/math" xmlns:v="urn:schemas-microsoft-com:vml" xmlns:wp14="http://schemas.microsoft.com/office/word/2010/wordprocessingDrawing" xmlns:wp="http://schemas.openxmlformats.org/drawingml/2006/wordprocessingDrawing" xmlns:w10="urn:schemas-microsoft-com:office:word" xmlns:w="http://schemas.openxmlformats.org/wordprocessingml/2006/main" xmlns:w14="http://schemas.microsoft.com/office/word/2010/wordml" xmlns:w15="http://schemas.microsoft.com/office/word/2012/wordml" xmlns:w16se="http://schemas.microsoft.com/office/word/2015/wordml/symex" xmlns:wpg="http://schemas.microsoft.com/office/word/2010/wordprocessingGroup" xmlns:wpi="http://schemas.microsoft.com/office/word/2010/wordprocessingInk" xmlns:wne="http://schemas.microsoft.com/office/word/2006/wordml" xmlns:wps="http://schemas.microsoft.com/office/word/2010/wordprocessingShape" mc:Ignorable="w14 w15 w16se wp14">
+<w:numbering xmlns:wpc="http://schemas.microsoft.com/office/word/2010/wordprocessingCanvas" xmlns:cx="http://schemas.microsoft.com/office/drawing/2014/chartex" xmlns:cx1="http://schemas.microsoft.com/office/drawing/2015/9/8/chartex" xmlns:cx2="http://schemas.microsoft.com/office/drawing/2015/10/21/chartex" xmlns:cx3="http://schemas.microsoft.com/office/drawing/2016/5/9/chartex" xmlns:cx4="http://schemas.microsoft.com/office/drawing/2016/5/10/chartex" xmlns:cx5="http://schemas.microsoft.com/office/drawing/2016/5/11/chartex" xmlns:cx6="http://schemas.microsoft.com/office/drawing/2016/5/12/chartex" xmlns:cx7="http://schemas.microsoft.com/office/drawing/2016/5/13/chartex" xmlns:cx8="http://schemas.microsoft.com/office/drawing/2016/5/14/chartex" xmlns:mc="http://schemas.openxmlformats.org/markup-compatibility/2006" xmlns:aink="http://schemas.microsoft.com/office/drawing/2016/ink" xmlns:am3d="http://schemas.microsoft.com/office/drawing/2017/model3d" xmlns:o="urn:schemas-microsoft-com:office:office" xmlns:oel="http://schemas.microsoft.com/office/2019/extlst" xmlns:r="http://schemas.openxmlformats.org/officeDocument/2006/relationships" xmlns:m="http://schemas.openxmlformats.org/officeDocument/2006/math" xmlns:v="urn:schemas-microsoft-com:vml" xmlns:wp14="http://schemas.microsoft.com/office/word/2010/wordprocessingDrawing" xmlns:wp="http://schemas.openxmlformats.org/drawingml/2006/wordprocessingDrawing" xmlns:w10="urn:schemas-microsoft-com:office:word" xmlns:w="http://schemas.openxmlformats.org/wordprocessingml/2006/main" xmlns:w14="http://schemas.microsoft.com/office/word/2010/wordml" xmlns:w15="http://schemas.microsoft.com/office/word/2012/wordml" xmlns:w16cex="http://schemas.microsoft.com/office/word/2018/wordml/cex" xmlns:w16cid="http://schemas.microsoft.com/office/word/2016/wordml/cid" xmlns:w16="http://schemas.microsoft.com/office/word/2018/wordml" xmlns:w16sdtdh="http://schemas.microsoft.com/office/word/2020/wordml/sdtdatahash" xmlns:w16se="http://schemas.microsoft.com/office/word/2015/wordml/symex" xmlns:wpg="http://schemas.microsoft.com/office/word/2010/wordprocessingGroup" xmlns:wpi="http://schemas.microsoft.com/office/word/2010/wordprocessingInk" xmlns:wne="http://schemas.microsoft.com/office/word/2006/wordml" xmlns:wps="http://schemas.microsoft.com/office/word/2010/wordprocessingShape" mc:Ignorable="w14 w15 w16se w16cid w16 w16cex w16sdtdh wp14">
   <w:abstractNum w:abstractNumId="0" w15:restartNumberingAfterBreak="0">
     <w:nsid w:val="2A1D649D"/>
     <w:multiLevelType w:val="hybridMultilevel"/>
@@ -2314,23 +2307,23 @@
       </w:pPr>
     </w:lvl>
   </w:abstractNum>
-  <w:num w:numId="1">
+  <w:num w:numId="1" w16cid:durableId="1751343305">
     <w:abstractNumId w:val="2"/>
   </w:num>
-  <w:num w:numId="2">
+  <w:num w:numId="2" w16cid:durableId="677197559">
     <w:abstractNumId w:val="3"/>
   </w:num>
-  <w:num w:numId="3">
+  <w:num w:numId="3" w16cid:durableId="192617854">
     <w:abstractNumId w:val="0"/>
   </w:num>
-  <w:num w:numId="4">
+  <w:num w:numId="4" w16cid:durableId="599869860">
     <w:abstractNumId w:val="1"/>
   </w:num>
 </w:numbering>
 </file>
 
 <file path=word/styles.xml><?xml version="1.0" encoding="utf-8"?>
-<w:styles xmlns:mc="http://schemas.openxmlformats.org/markup-compatibility/2006" xmlns:r="http://schemas.openxmlformats.org/officeDocument/2006/relationships" xmlns:w="http://schemas.openxmlformats.org/wordprocessingml/2006/main" xmlns:w14="http://schemas.microsoft.com/office/word/2010/wordml" xmlns:w15="http://schemas.microsoft.com/office/word/2012/wordml" xmlns:w16se="http://schemas.microsoft.com/office/word/2015/wordml/symex" mc:Ignorable="w14 w15 w16se">
+<w:styles xmlns:mc="http://schemas.openxmlformats.org/markup-compatibility/2006" xmlns:r="http://schemas.openxmlformats.org/officeDocument/2006/relationships" xmlns:w="http://schemas.openxmlformats.org/wordprocessingml/2006/main" xmlns:w14="http://schemas.microsoft.com/office/word/2010/wordml" xmlns:w15="http://schemas.microsoft.com/office/word/2012/wordml" xmlns:w16cex="http://schemas.microsoft.com/office/word/2018/wordml/cex" xmlns:w16cid="http://schemas.microsoft.com/office/word/2016/wordml/cid" xmlns:w16="http://schemas.microsoft.com/office/word/2018/wordml" xmlns:w16sdtdh="http://schemas.microsoft.com/office/word/2020/wordml/sdtdatahash" xmlns:w16se="http://schemas.microsoft.com/office/word/2015/wordml/symex" mc:Ignorable="w14 w15 w16se w16cid w16 w16cex w16sdtdh">
   <w:docDefaults>
     <w:rPrDefault>
       <w:rPr>
@@ -2346,7 +2339,7 @@
       </w:pPr>
     </w:pPrDefault>
   </w:docDefaults>
-  <w:latentStyles w:defLockedState="0" w:defUIPriority="99" w:defSemiHidden="0" w:defUnhideWhenUsed="0" w:defQFormat="0" w:count="371">
+  <w:latentStyles w:defLockedState="0" w:defUIPriority="99" w:defSemiHidden="0" w:defUnhideWhenUsed="0" w:defQFormat="0" w:count="376">
     <w:lsdException w:name="Normal" w:uiPriority="0" w:qFormat="1"/>
     <w:lsdException w:name="heading 1" w:uiPriority="9" w:qFormat="1"/>
     <w:lsdException w:name="heading 2" w:semiHidden="1" w:uiPriority="9" w:unhideWhenUsed="1" w:qFormat="1"/>
@@ -2452,7 +2445,6 @@
     <w:lsdException w:name="HTML Sample" w:semiHidden="1" w:unhideWhenUsed="1"/>
     <w:lsdException w:name="HTML Typewriter" w:semiHidden="1" w:unhideWhenUsed="1"/>
     <w:lsdException w:name="HTML Variable" w:semiHidden="1" w:unhideWhenUsed="1"/>
-    <w:lsdException w:name="Normal Table" w:semiHidden="1" w:unhideWhenUsed="1"/>
     <w:lsdException w:name="annotation subject" w:semiHidden="1" w:unhideWhenUsed="1"/>
     <w:lsdException w:name="No List" w:semiHidden="1" w:unhideWhenUsed="1"/>
     <w:lsdException w:name="Outline List 1" w:semiHidden="1" w:unhideWhenUsed="1"/>
@@ -2495,11 +2487,8 @@
     <w:lsdException w:name="Table Contemporary" w:semiHidden="1" w:unhideWhenUsed="1"/>
     <w:lsdException w:name="Table Elegant" w:semiHidden="1" w:unhideWhenUsed="1"/>
     <w:lsdException w:name="Table Professional" w:semiHidden="1" w:unhideWhenUsed="1"/>
-    <w:lsdException w:name="Table Subtle 1" w:semiHidden="1" w:unhideWhenUsed="1"/>
     <w:lsdException w:name="Table Subtle 2" w:semiHidden="1" w:unhideWhenUsed="1"/>
     <w:lsdException w:name="Table Web 1" w:semiHidden="1" w:unhideWhenUsed="1"/>
-    <w:lsdException w:name="Table Web 2" w:semiHidden="1" w:unhideWhenUsed="1"/>
-    <w:lsdException w:name="Table Web 3" w:semiHidden="1" w:unhideWhenUsed="1"/>
     <w:lsdException w:name="Balloon Text" w:semiHidden="1" w:unhideWhenUsed="1"/>
     <w:lsdException w:name="Table Grid" w:uiPriority="39"/>
     <w:lsdException w:name="Table Theme" w:semiHidden="1" w:unhideWhenUsed="1"/>
@@ -2718,6 +2707,11 @@
     <w:lsdException w:name="List Table 5 Dark Accent 6" w:uiPriority="50"/>
     <w:lsdException w:name="List Table 6 Colorful Accent 6" w:uiPriority="51"/>
     <w:lsdException w:name="List Table 7 Colorful Accent 6" w:uiPriority="52"/>
+    <w:lsdException w:name="Mention" w:semiHidden="1" w:unhideWhenUsed="1"/>
+    <w:lsdException w:name="Smart Hyperlink" w:semiHidden="1" w:unhideWhenUsed="1"/>
+    <w:lsdException w:name="Hashtag" w:semiHidden="1" w:unhideWhenUsed="1"/>
+    <w:lsdException w:name="Unresolved Mention" w:semiHidden="1" w:unhideWhenUsed="1"/>
+    <w:lsdException w:name="Smart Link" w:semiHidden="1" w:unhideWhenUsed="1"/>
   </w:latentStyles>
   <w:style w:type="paragraph" w:default="1" w:styleId="Normal">
     <w:name w:val="Normal"/>
@@ -2929,6 +2923,29 @@
       <w:sz w:val="22"/>
       <w:szCs w:val="22"/>
       <w:lang w:val="ro-RO"/>
+    </w:rPr>
+  </w:style>
+  <w:style w:type="character" w:styleId="Hyperlink">
+    <w:name w:val="Hyperlink"/>
+    <w:basedOn w:val="DefaultParagraphFont"/>
+    <w:uiPriority w:val="99"/>
+    <w:unhideWhenUsed/>
+    <w:rsid w:val="00104623"/>
+    <w:rPr>
+      <w:color w:val="0563C1" w:themeColor="hyperlink"/>
+      <w:u w:val="single"/>
+    </w:rPr>
+  </w:style>
+  <w:style w:type="character" w:styleId="UnresolvedMention">
+    <w:name w:val="Unresolved Mention"/>
+    <w:basedOn w:val="DefaultParagraphFont"/>
+    <w:uiPriority w:val="99"/>
+    <w:semiHidden/>
+    <w:unhideWhenUsed/>
+    <w:rsid w:val="00104623"/>
+    <w:rPr>
+      <w:color w:val="605E5C"/>
+      <w:shd w:val="clear" w:color="auto" w:fill="E1DFDD"/>
     </w:rPr>
   </w:style>
 </w:styles>
@@ -3230,6 +3247,16 @@
 </file>
 
 <file path=customXml/item1.xml><?xml version="1.0" encoding="utf-8"?>
+<p:properties xmlns:p="http://schemas.microsoft.com/office/2006/metadata/properties" xmlns:xsi="http://www.w3.org/2001/XMLSchema-instance" xmlns:pc="http://schemas.microsoft.com/office/infopath/2007/PartnerControls">
+  <documentManagement>
+    <lcf76f155ced4ddcb4097134ff3c332f xmlns="81aaa40c-c2fa-4fce-b666-72d0c9320022">
+      <Terms xmlns="http://schemas.microsoft.com/office/infopath/2007/PartnerControls"/>
+    </lcf76f155ced4ddcb4097134ff3c332f>
+  </documentManagement>
+</p:properties>
+</file>
+
+<file path=customXml/item2.xml><?xml version="1.0" encoding="utf-8"?>
 <ct:contentTypeSchema xmlns:ct="http://schemas.microsoft.com/office/2006/metadata/contentType" xmlns:ma="http://schemas.microsoft.com/office/2006/metadata/properties/metaAttributes" ct:_="" ma:_="" ma:contentTypeName="Document" ma:contentTypeID="0x0101005541762362B7884AB5A1BACF4945D2D4" ma:contentTypeVersion="15" ma:contentTypeDescription="Create a new document." ma:contentTypeScope="" ma:versionID="763af4e3ecb160456aeabb46bd9c63a0">
   <xsd:schema xmlns:xsd="http://www.w3.org/2001/XMLSchema" xmlns:xs="http://www.w3.org/2001/XMLSchema" xmlns:p="http://schemas.microsoft.com/office/2006/metadata/properties" xmlns:ns2="81aaa40c-c2fa-4fce-b666-72d0c9320022" xmlns:ns3="7c22f7ba-0854-4071-91f3-914db87c9f2d" targetNamespace="http://schemas.microsoft.com/office/2006/metadata/properties" ma:root="true" ma:fieldsID="346c5fed41ffcd51f2f5b65d8b0d55d5" ns2:_="" ns3:_="">
     <xsd:import namespace="81aaa40c-c2fa-4fce-b666-72d0c9320022"/>
@@ -3454,16 +3481,6 @@
 </ct:contentTypeSchema>
 </file>
 
-<file path=customXml/item2.xml><?xml version="1.0" encoding="utf-8"?>
-<p:properties xmlns:p="http://schemas.microsoft.com/office/2006/metadata/properties" xmlns:xsi="http://www.w3.org/2001/XMLSchema-instance" xmlns:pc="http://schemas.microsoft.com/office/infopath/2007/PartnerControls">
-  <documentManagement>
-    <lcf76f155ced4ddcb4097134ff3c332f xmlns="81aaa40c-c2fa-4fce-b666-72d0c9320022">
-      <Terms xmlns="http://schemas.microsoft.com/office/infopath/2007/PartnerControls"/>
-    </lcf76f155ced4ddcb4097134ff3c332f>
-  </documentManagement>
-</p:properties>
-</file>
-
 <file path=customXml/item3.xml><?xml version="1.0" encoding="utf-8"?>
 <?mso-contentType ?>
 <FormTemplates xmlns="http://schemas.microsoft.com/sharepoint/v3/contenttype/forms">
@@ -3474,6 +3491,16 @@
 </file>
 
 <file path=customXml/itemProps1.xml><?xml version="1.0" encoding="utf-8"?>
+<ds:datastoreItem xmlns:ds="http://schemas.openxmlformats.org/officeDocument/2006/customXml" ds:itemID="{E5E80EBB-1981-4EC7-976B-C6E1C7521DE4}">
+  <ds:schemaRefs>
+    <ds:schemaRef ds:uri="http://schemas.microsoft.com/office/2006/metadata/properties"/>
+    <ds:schemaRef ds:uri="http://schemas.microsoft.com/office/infopath/2007/PartnerControls"/>
+    <ds:schemaRef ds:uri="81aaa40c-c2fa-4fce-b666-72d0c9320022"/>
+  </ds:schemaRefs>
+</ds:datastoreItem>
+</file>
+
+<file path=customXml/itemProps2.xml><?xml version="1.0" encoding="utf-8"?>
 <ds:datastoreItem xmlns:ds="http://schemas.openxmlformats.org/officeDocument/2006/customXml" ds:itemID="{A5805410-BCA0-4403-99CD-3939B4C897F9}">
   <ds:schemaRefs>
     <ds:schemaRef ds:uri="http://schemas.microsoft.com/office/2006/metadata/contentType"/>
@@ -3492,16 +3519,6 @@
 </ds:datastoreItem>
 </file>
 
-<file path=customXml/itemProps2.xml><?xml version="1.0" encoding="utf-8"?>
-<ds:datastoreItem xmlns:ds="http://schemas.openxmlformats.org/officeDocument/2006/customXml" ds:itemID="{E5E80EBB-1981-4EC7-976B-C6E1C7521DE4}">
-  <ds:schemaRefs>
-    <ds:schemaRef ds:uri="http://schemas.microsoft.com/office/2006/metadata/properties"/>
-    <ds:schemaRef ds:uri="http://schemas.microsoft.com/office/infopath/2007/PartnerControls"/>
-    <ds:schemaRef ds:uri="81aaa40c-c2fa-4fce-b666-72d0c9320022"/>
-  </ds:schemaRefs>
-</ds:datastoreItem>
-</file>
-
 <file path=customXml/itemProps3.xml><?xml version="1.0" encoding="utf-8"?>
 <ds:datastoreItem xmlns:ds="http://schemas.openxmlformats.org/officeDocument/2006/customXml" ds:itemID="{6E2C194F-9FFD-45C2-955B-BEE4678C6D42}">
   <ds:schemaRefs>

</xml_diff>